<commit_message>
added table boq material
</commit_message>
<xml_diff>
--- a/public/template-documents/Surat_Perintah_Kerja.docx
+++ b/public/template-documents/Surat_Perintah_Kerja.docx
@@ -239,12 +239,14 @@
                 <w:rFonts w:asciiTheme="minorHAnsi" w:hAnsiTheme="minorHAnsi" w:cstheme="minorHAnsi"/>
               </w:rPr>
             </w:pPr>
+            <w:proofErr w:type="spellStart"/>
             <w:r>
               <w:rPr>
                 <w:rFonts w:asciiTheme="minorHAnsi" w:hAnsiTheme="minorHAnsi" w:cstheme="minorHAnsi"/>
               </w:rPr>
               <w:t>No</w:t>
             </w:r>
+            <w:proofErr w:type="spellEnd"/>
             <w:r>
               <w:rPr>
                 <w:rFonts w:asciiTheme="minorHAnsi" w:hAnsiTheme="minorHAnsi" w:cstheme="minorHAnsi"/>
@@ -252,6 +254,7 @@
               </w:rPr>
               <w:t xml:space="preserve"> </w:t>
             </w:r>
+            <w:proofErr w:type="spellStart"/>
             <w:r>
               <w:rPr>
                 <w:rFonts w:asciiTheme="minorHAnsi" w:hAnsiTheme="minorHAnsi" w:cstheme="minorHAnsi"/>
@@ -259,6 +262,7 @@
               </w:rPr>
               <w:t>Doc</w:t>
             </w:r>
+            <w:proofErr w:type="spellEnd"/>
           </w:p>
         </w:tc>
         <w:tc>
@@ -284,7 +288,21 @@
               <w:rPr>
                 <w:rFonts w:asciiTheme="minorHAnsi" w:hAnsiTheme="minorHAnsi" w:cstheme="minorHAnsi"/>
               </w:rPr>
-              <w:t>{no_document}</w:t>
+              <w:t>{</w:t>
+            </w:r>
+            <w:proofErr w:type="spellStart"/>
+            <w:r>
+              <w:rPr>
+                <w:rFonts w:asciiTheme="minorHAnsi" w:hAnsiTheme="minorHAnsi" w:cstheme="minorHAnsi"/>
+              </w:rPr>
+              <w:t>no_document</w:t>
+            </w:r>
+            <w:proofErr w:type="spellEnd"/>
+            <w:r>
+              <w:rPr>
+                <w:rFonts w:asciiTheme="minorHAnsi" w:hAnsiTheme="minorHAnsi" w:cstheme="minorHAnsi"/>
+              </w:rPr>
+              <w:t>}</w:t>
             </w:r>
           </w:p>
         </w:tc>
@@ -407,7 +425,21 @@
               <w:rPr>
                 <w:rFonts w:asciiTheme="minorHAnsi" w:hAnsiTheme="minorHAnsi" w:cstheme="minorHAnsi"/>
               </w:rPr>
-              <w:t>{date_document}</w:t>
+              <w:t>{</w:t>
+            </w:r>
+            <w:proofErr w:type="spellStart"/>
+            <w:r>
+              <w:rPr>
+                <w:rFonts w:asciiTheme="minorHAnsi" w:hAnsiTheme="minorHAnsi" w:cstheme="minorHAnsi"/>
+              </w:rPr>
+              <w:t>date_document</w:t>
+            </w:r>
+            <w:proofErr w:type="spellEnd"/>
+            <w:r>
+              <w:rPr>
+                <w:rFonts w:asciiTheme="minorHAnsi" w:hAnsiTheme="minorHAnsi" w:cstheme="minorHAnsi"/>
+              </w:rPr>
+              <w:t>}</w:t>
             </w:r>
           </w:p>
         </w:tc>
@@ -574,6 +606,7 @@
           <w:p>
             <w:pPr>
               <w:pStyle w:val="TableParagraph"/>
+              <w:jc w:val="center"/>
               <w:rPr>
                 <w:b/>
               </w:rPr>
@@ -614,7 +647,21 @@
               <w:rPr>
                 <w:b/>
               </w:rPr>
-              <w:t xml:space="preserve">{tt_site} </w:t>
+              <w:t>{</w:t>
+            </w:r>
+            <w:proofErr w:type="spellStart"/>
+            <w:r>
+              <w:rPr>
+                <w:b/>
+              </w:rPr>
+              <w:t>tt_site</w:t>
+            </w:r>
+            <w:proofErr w:type="spellEnd"/>
+            <w:r>
+              <w:rPr>
+                <w:b/>
+              </w:rPr>
+              <w:t xml:space="preserve">} </w:t>
             </w:r>
             <w:r>
               <w:rPr>
@@ -632,7 +679,21 @@
               <w:rPr>
                 <w:b/>
               </w:rPr>
-              <w:t>{no_ioh}</w:t>
+              <w:t>{</w:t>
+            </w:r>
+            <w:proofErr w:type="spellStart"/>
+            <w:r>
+              <w:rPr>
+                <w:b/>
+              </w:rPr>
+              <w:t>no_ioh</w:t>
+            </w:r>
+            <w:proofErr w:type="spellEnd"/>
+            <w:r>
+              <w:rPr>
+                <w:b/>
+              </w:rPr>
+              <w:t>}</w:t>
             </w:r>
           </w:p>
         </w:tc>
@@ -707,6 +768,7 @@
             <w:pPr>
               <w:pStyle w:val="TableParagraph"/>
               <w:spacing w:before="8"/>
+              <w:jc w:val="center"/>
               <w:rPr>
                 <w:b/>
               </w:rPr>
@@ -744,7 +806,21 @@
               <w:rPr>
                 <w:b/>
               </w:rPr>
-              <w:t>{order_date}</w:t>
+              <w:t>{</w:t>
+            </w:r>
+            <w:proofErr w:type="spellStart"/>
+            <w:r>
+              <w:rPr>
+                <w:b/>
+              </w:rPr>
+              <w:t>order_date</w:t>
+            </w:r>
+            <w:proofErr w:type="spellEnd"/>
+            <w:r>
+              <w:rPr>
+                <w:b/>
+              </w:rPr>
+              <w:t>}</w:t>
             </w:r>
           </w:p>
         </w:tc>
@@ -799,6 +875,7 @@
             <w:pPr>
               <w:pStyle w:val="TableParagraph"/>
               <w:spacing w:before="8"/>
+              <w:jc w:val="center"/>
               <w:rPr>
                 <w:b/>
               </w:rPr>
@@ -836,7 +913,21 @@
               <w:rPr>
                 <w:b/>
               </w:rPr>
-              <w:t>{order_headline}</w:t>
+              <w:t>{</w:t>
+            </w:r>
+            <w:proofErr w:type="spellStart"/>
+            <w:r>
+              <w:rPr>
+                <w:b/>
+              </w:rPr>
+              <w:t>order_headline</w:t>
+            </w:r>
+            <w:proofErr w:type="spellEnd"/>
+            <w:r>
+              <w:rPr>
+                <w:b/>
+              </w:rPr>
+              <w:t>}</w:t>
             </w:r>
           </w:p>
         </w:tc>
@@ -875,6 +966,7 @@
           <w:p>
             <w:pPr>
               <w:pStyle w:val="TableParagraph"/>
+              <w:jc w:val="center"/>
               <w:rPr>
                 <w:b/>
               </w:rPr>
@@ -912,7 +1004,21 @@
               <w:rPr>
                 <w:b/>
               </w:rPr>
-              <w:t>{ring_id}</w:t>
+              <w:t>{</w:t>
+            </w:r>
+            <w:proofErr w:type="spellStart"/>
+            <w:r>
+              <w:rPr>
+                <w:b/>
+              </w:rPr>
+              <w:t>ring_id</w:t>
+            </w:r>
+            <w:proofErr w:type="spellEnd"/>
+            <w:r>
+              <w:rPr>
+                <w:b/>
+              </w:rPr>
+              <w:t>}</w:t>
             </w:r>
           </w:p>
         </w:tc>
@@ -953,6 +1059,7 @@
             <w:pPr>
               <w:pStyle w:val="TableParagraph"/>
               <w:spacing w:before="1"/>
+              <w:jc w:val="center"/>
               <w:rPr>
                 <w:b/>
               </w:rPr>
@@ -990,7 +1097,21 @@
               <w:rPr>
                 <w:b/>
               </w:rPr>
-              <w:t>{site_down}</w:t>
+              <w:t>{</w:t>
+            </w:r>
+            <w:proofErr w:type="spellStart"/>
+            <w:r>
+              <w:rPr>
+                <w:b/>
+              </w:rPr>
+              <w:t>site_down</w:t>
+            </w:r>
+            <w:proofErr w:type="spellEnd"/>
+            <w:r>
+              <w:rPr>
+                <w:b/>
+              </w:rPr>
+              <w:t>}</w:t>
             </w:r>
             <w:r>
               <w:rPr>
@@ -1008,7 +1129,14 @@
               <w:rPr>
                 <w:b/>
               </w:rPr>
-              <w:t>{site_</w:t>
+              <w:t>{</w:t>
+            </w:r>
+            <w:proofErr w:type="spellStart"/>
+            <w:r>
+              <w:rPr>
+                <w:b/>
+              </w:rPr>
+              <w:t>site_</w:t>
             </w:r>
             <w:r>
               <w:rPr>
@@ -1016,6 +1144,7 @@
               </w:rPr>
               <w:t>name_down</w:t>
             </w:r>
+            <w:proofErr w:type="spellEnd"/>
             <w:r>
               <w:rPr>
                 <w:b/>
@@ -1050,7 +1179,21 @@
               <w:rPr>
                 <w:b/>
               </w:rPr>
-              <w:t>{site_detect}</w:t>
+              <w:t>{</w:t>
+            </w:r>
+            <w:proofErr w:type="spellStart"/>
+            <w:r>
+              <w:rPr>
+                <w:b/>
+              </w:rPr>
+              <w:t>site_detect</w:t>
+            </w:r>
+            <w:proofErr w:type="spellEnd"/>
+            <w:r>
+              <w:rPr>
+                <w:b/>
+              </w:rPr>
+              <w:t>}</w:t>
             </w:r>
             <w:r>
               <w:rPr>
@@ -1070,12 +1213,14 @@
               </w:rPr>
               <w:t>{</w:t>
             </w:r>
+            <w:proofErr w:type="spellStart"/>
             <w:r>
               <w:rPr>
                 <w:b/>
               </w:rPr>
               <w:t>site_name_detect</w:t>
             </w:r>
+            <w:proofErr w:type="spellEnd"/>
             <w:r>
               <w:rPr>
                 <w:b/>
@@ -1147,6 +1292,7 @@
           <w:p>
             <w:pPr>
               <w:pStyle w:val="TableParagraph"/>
+              <w:jc w:val="center"/>
               <w:rPr>
                 <w:b/>
               </w:rPr>
@@ -1186,12 +1332,14 @@
               </w:rPr>
               <w:t>{</w:t>
             </w:r>
+            <w:proofErr w:type="spellStart"/>
             <w:r>
               <w:rPr>
                 <w:b/>
               </w:rPr>
               <w:t>latitude_site_down</w:t>
             </w:r>
+            <w:proofErr w:type="spellEnd"/>
             <w:r>
               <w:rPr>
                 <w:b/>
@@ -1210,6 +1358,7 @@
               </w:rPr>
               <w:t>{</w:t>
             </w:r>
+            <w:proofErr w:type="spellStart"/>
             <w:r>
               <w:rPr>
                 <w:b/>
@@ -1228,6 +1377,7 @@
               </w:rPr>
               <w:t>_site_down</w:t>
             </w:r>
+            <w:proofErr w:type="spellEnd"/>
             <w:r>
               <w:rPr>
                 <w:b/>
@@ -1287,6 +1437,7 @@
             <w:pPr>
               <w:pStyle w:val="TableParagraph"/>
               <w:spacing w:before="8"/>
+              <w:jc w:val="center"/>
               <w:rPr>
                 <w:b/>
               </w:rPr>
@@ -1326,7 +1477,23 @@
                 <w:b/>
                 <w:spacing w:val="-5"/>
               </w:rPr>
-              <w:t>{partner_alias}</w:t>
+              <w:t>{</w:t>
+            </w:r>
+            <w:proofErr w:type="spellStart"/>
+            <w:r>
+              <w:rPr>
+                <w:b/>
+                <w:spacing w:val="-5"/>
+              </w:rPr>
+              <w:t>partner_alias</w:t>
+            </w:r>
+            <w:proofErr w:type="spellEnd"/>
+            <w:r>
+              <w:rPr>
+                <w:b/>
+                <w:spacing w:val="-5"/>
+              </w:rPr>
+              <w:t>}</w:t>
             </w:r>
           </w:p>
         </w:tc>
@@ -1367,6 +1534,7 @@
             <w:pPr>
               <w:pStyle w:val="TableParagraph"/>
               <w:spacing w:before="11"/>
+              <w:jc w:val="center"/>
               <w:rPr>
                 <w:b/>
               </w:rPr>
@@ -1406,7 +1574,23 @@
                 <w:b/>
                 <w:spacing w:val="-2"/>
               </w:rPr>
-              <w:t>{witel_name}</w:t>
+              <w:t>{</w:t>
+            </w:r>
+            <w:proofErr w:type="spellStart"/>
+            <w:r>
+              <w:rPr>
+                <w:b/>
+                <w:spacing w:val="-2"/>
+              </w:rPr>
+              <w:t>witel_name</w:t>
+            </w:r>
+            <w:proofErr w:type="spellEnd"/>
+            <w:r>
+              <w:rPr>
+                <w:b/>
+                <w:spacing w:val="-2"/>
+              </w:rPr>
+              <w:t>}</w:t>
             </w:r>
           </w:p>
         </w:tc>
@@ -1521,6 +1705,990 @@
         <w:t>jasa</w:t>
       </w:r>
     </w:p>
+    <w:tbl>
+      <w:tblPr>
+        <w:tblStyle w:val="TableGrid"/>
+        <w:tblW w:w="0" w:type="auto"/>
+        <w:tblLook w:val="04A0" w:firstRow="1" w:lastRow="0" w:firstColumn="1" w:lastColumn="0" w:noHBand="0" w:noVBand="1"/>
+      </w:tblPr>
+      <w:tblGrid>
+        <w:gridCol w:w="457"/>
+        <w:gridCol w:w="1381"/>
+        <w:gridCol w:w="3260"/>
+        <w:gridCol w:w="634"/>
+        <w:gridCol w:w="993"/>
+        <w:gridCol w:w="931"/>
+        <w:gridCol w:w="572"/>
+        <w:gridCol w:w="1153"/>
+        <w:gridCol w:w="1132"/>
+      </w:tblGrid>
+      <w:tr>
+        <w:tc>
+          <w:tcPr>
+            <w:tcW w:w="457" w:type="dxa"/>
+            <w:vMerge w:val="restart"/>
+            <w:vAlign w:val="center"/>
+          </w:tcPr>
+          <w:p>
+            <w:pPr>
+              <w:tabs>
+                <w:tab w:val="left" w:pos="1699"/>
+              </w:tabs>
+              <w:jc w:val="center"/>
+              <w:rPr>
+                <w:b/>
+                <w:bCs/>
+                <w:sz w:val="11"/>
+                <w:szCs w:val="11"/>
+              </w:rPr>
+            </w:pPr>
+            <w:proofErr w:type="spellStart"/>
+            <w:r>
+              <w:rPr>
+                <w:b/>
+                <w:bCs/>
+                <w:sz w:val="11"/>
+                <w:szCs w:val="11"/>
+              </w:rPr>
+              <w:t>No</w:t>
+            </w:r>
+            <w:proofErr w:type="spellEnd"/>
+          </w:p>
+        </w:tc>
+        <w:tc>
+          <w:tcPr>
+            <w:tcW w:w="1381" w:type="dxa"/>
+            <w:vMerge w:val="restart"/>
+            <w:vAlign w:val="center"/>
+          </w:tcPr>
+          <w:p>
+            <w:pPr>
+              <w:tabs>
+                <w:tab w:val="left" w:pos="1699"/>
+              </w:tabs>
+              <w:jc w:val="center"/>
+              <w:rPr>
+                <w:b/>
+                <w:bCs/>
+                <w:sz w:val="11"/>
+                <w:szCs w:val="11"/>
+              </w:rPr>
+            </w:pPr>
+            <w:proofErr w:type="spellStart"/>
+            <w:r>
+              <w:rPr>
+                <w:b/>
+                <w:bCs/>
+                <w:sz w:val="11"/>
+                <w:szCs w:val="11"/>
+              </w:rPr>
+              <w:t>Designator</w:t>
+            </w:r>
+            <w:proofErr w:type="spellEnd"/>
+          </w:p>
+        </w:tc>
+        <w:tc>
+          <w:tcPr>
+            <w:tcW w:w="3260" w:type="dxa"/>
+            <w:vMerge w:val="restart"/>
+            <w:vAlign w:val="center"/>
+          </w:tcPr>
+          <w:p>
+            <w:pPr>
+              <w:tabs>
+                <w:tab w:val="left" w:pos="1699"/>
+              </w:tabs>
+              <w:jc w:val="center"/>
+              <w:rPr>
+                <w:b/>
+                <w:bCs/>
+                <w:sz w:val="11"/>
+                <w:szCs w:val="11"/>
+              </w:rPr>
+            </w:pPr>
+            <w:r>
+              <w:rPr>
+                <w:b/>
+                <w:bCs/>
+                <w:sz w:val="11"/>
+                <w:szCs w:val="11"/>
+              </w:rPr>
+              <w:t>Uraian Pekerjaan</w:t>
+            </w:r>
+          </w:p>
+        </w:tc>
+        <w:tc>
+          <w:tcPr>
+            <w:tcW w:w="634" w:type="dxa"/>
+            <w:vMerge w:val="restart"/>
+            <w:vAlign w:val="center"/>
+          </w:tcPr>
+          <w:p>
+            <w:pPr>
+              <w:tabs>
+                <w:tab w:val="left" w:pos="1699"/>
+              </w:tabs>
+              <w:jc w:val="center"/>
+              <w:rPr>
+                <w:b/>
+                <w:bCs/>
+                <w:sz w:val="11"/>
+                <w:szCs w:val="11"/>
+              </w:rPr>
+            </w:pPr>
+            <w:r>
+              <w:rPr>
+                <w:b/>
+                <w:bCs/>
+                <w:sz w:val="11"/>
+                <w:szCs w:val="11"/>
+              </w:rPr>
+              <w:t>Satuan</w:t>
+            </w:r>
+          </w:p>
+        </w:tc>
+        <w:tc>
+          <w:tcPr>
+            <w:tcW w:w="1924" w:type="dxa"/>
+            <w:gridSpan w:val="2"/>
+            <w:vAlign w:val="center"/>
+          </w:tcPr>
+          <w:p>
+            <w:pPr>
+              <w:tabs>
+                <w:tab w:val="left" w:pos="1699"/>
+              </w:tabs>
+              <w:jc w:val="center"/>
+              <w:rPr>
+                <w:b/>
+                <w:bCs/>
+                <w:sz w:val="11"/>
+                <w:szCs w:val="11"/>
+              </w:rPr>
+            </w:pPr>
+            <w:r>
+              <w:rPr>
+                <w:b/>
+                <w:bCs/>
+                <w:sz w:val="11"/>
+                <w:szCs w:val="11"/>
+              </w:rPr>
+              <w:t>Paket</w:t>
+            </w:r>
+            <w:r>
+              <w:rPr>
+                <w:b/>
+                <w:bCs/>
+                <w:sz w:val="11"/>
+                <w:szCs w:val="11"/>
+              </w:rPr>
+              <w:t xml:space="preserve"> ${</w:t>
+            </w:r>
+            <w:proofErr w:type="spellStart"/>
+            <w:r>
+              <w:rPr>
+                <w:b/>
+                <w:bCs/>
+                <w:sz w:val="11"/>
+                <w:szCs w:val="11"/>
+              </w:rPr>
+              <w:t>package_id</w:t>
+            </w:r>
+            <w:proofErr w:type="spellEnd"/>
+            <w:r>
+              <w:rPr>
+                <w:b/>
+                <w:bCs/>
+                <w:sz w:val="11"/>
+                <w:szCs w:val="11"/>
+              </w:rPr>
+              <w:t>} (MITRATEL - TA)</w:t>
+            </w:r>
+          </w:p>
+        </w:tc>
+        <w:tc>
+          <w:tcPr>
+            <w:tcW w:w="572" w:type="dxa"/>
+            <w:vMerge w:val="restart"/>
+            <w:vAlign w:val="center"/>
+          </w:tcPr>
+          <w:p>
+            <w:pPr>
+              <w:tabs>
+                <w:tab w:val="left" w:pos="1699"/>
+              </w:tabs>
+              <w:jc w:val="center"/>
+              <w:rPr>
+                <w:b/>
+                <w:bCs/>
+                <w:sz w:val="11"/>
+                <w:szCs w:val="11"/>
+              </w:rPr>
+            </w:pPr>
+            <w:r>
+              <w:rPr>
+                <w:b/>
+                <w:bCs/>
+                <w:sz w:val="11"/>
+                <w:szCs w:val="11"/>
+              </w:rPr>
+              <w:t>Volume</w:t>
+            </w:r>
+          </w:p>
+        </w:tc>
+        <w:tc>
+          <w:tcPr>
+            <w:tcW w:w="2285" w:type="dxa"/>
+            <w:gridSpan w:val="2"/>
+            <w:vAlign w:val="center"/>
+          </w:tcPr>
+          <w:p>
+            <w:pPr>
+              <w:tabs>
+                <w:tab w:val="left" w:pos="1699"/>
+              </w:tabs>
+              <w:jc w:val="center"/>
+              <w:rPr>
+                <w:b/>
+                <w:bCs/>
+                <w:sz w:val="11"/>
+                <w:szCs w:val="11"/>
+              </w:rPr>
+            </w:pPr>
+            <w:r>
+              <w:rPr>
+                <w:b/>
+                <w:bCs/>
+                <w:sz w:val="11"/>
+                <w:szCs w:val="11"/>
+              </w:rPr>
+              <w:t>Total Harga</w:t>
+            </w:r>
+          </w:p>
+        </w:tc>
+      </w:tr>
+      <w:tr>
+        <w:tc>
+          <w:tcPr>
+            <w:tcW w:w="457" w:type="dxa"/>
+            <w:vMerge/>
+            <w:vAlign w:val="center"/>
+          </w:tcPr>
+          <w:p>
+            <w:pPr>
+              <w:tabs>
+                <w:tab w:val="left" w:pos="1699"/>
+              </w:tabs>
+              <w:jc w:val="center"/>
+              <w:rPr>
+                <w:b/>
+                <w:bCs/>
+                <w:sz w:val="11"/>
+                <w:szCs w:val="11"/>
+              </w:rPr>
+            </w:pPr>
+          </w:p>
+        </w:tc>
+        <w:tc>
+          <w:tcPr>
+            <w:tcW w:w="1381" w:type="dxa"/>
+            <w:vMerge/>
+            <w:vAlign w:val="center"/>
+          </w:tcPr>
+          <w:p>
+            <w:pPr>
+              <w:tabs>
+                <w:tab w:val="left" w:pos="1699"/>
+              </w:tabs>
+              <w:jc w:val="center"/>
+              <w:rPr>
+                <w:b/>
+                <w:bCs/>
+                <w:sz w:val="11"/>
+                <w:szCs w:val="11"/>
+              </w:rPr>
+            </w:pPr>
+          </w:p>
+        </w:tc>
+        <w:tc>
+          <w:tcPr>
+            <w:tcW w:w="3260" w:type="dxa"/>
+            <w:vMerge/>
+            <w:vAlign w:val="center"/>
+          </w:tcPr>
+          <w:p>
+            <w:pPr>
+              <w:tabs>
+                <w:tab w:val="left" w:pos="1699"/>
+              </w:tabs>
+              <w:jc w:val="center"/>
+              <w:rPr>
+                <w:b/>
+                <w:bCs/>
+                <w:sz w:val="11"/>
+                <w:szCs w:val="11"/>
+              </w:rPr>
+            </w:pPr>
+          </w:p>
+        </w:tc>
+        <w:tc>
+          <w:tcPr>
+            <w:tcW w:w="634" w:type="dxa"/>
+            <w:vMerge/>
+            <w:vAlign w:val="center"/>
+          </w:tcPr>
+          <w:p>
+            <w:pPr>
+              <w:tabs>
+                <w:tab w:val="left" w:pos="1699"/>
+              </w:tabs>
+              <w:jc w:val="center"/>
+              <w:rPr>
+                <w:b/>
+                <w:bCs/>
+                <w:sz w:val="11"/>
+                <w:szCs w:val="11"/>
+              </w:rPr>
+            </w:pPr>
+          </w:p>
+        </w:tc>
+        <w:tc>
+          <w:tcPr>
+            <w:tcW w:w="993" w:type="dxa"/>
+            <w:vAlign w:val="center"/>
+          </w:tcPr>
+          <w:p>
+            <w:pPr>
+              <w:tabs>
+                <w:tab w:val="left" w:pos="1699"/>
+              </w:tabs>
+              <w:jc w:val="center"/>
+              <w:rPr>
+                <w:b/>
+                <w:bCs/>
+                <w:sz w:val="11"/>
+                <w:szCs w:val="11"/>
+              </w:rPr>
+            </w:pPr>
+            <w:r>
+              <w:rPr>
+                <w:b/>
+                <w:bCs/>
+                <w:sz w:val="11"/>
+                <w:szCs w:val="11"/>
+              </w:rPr>
+              <w:t>Material</w:t>
+            </w:r>
+          </w:p>
+        </w:tc>
+        <w:tc>
+          <w:tcPr>
+            <w:tcW w:w="931" w:type="dxa"/>
+            <w:vAlign w:val="center"/>
+          </w:tcPr>
+          <w:p>
+            <w:pPr>
+              <w:tabs>
+                <w:tab w:val="left" w:pos="1699"/>
+              </w:tabs>
+              <w:jc w:val="center"/>
+              <w:rPr>
+                <w:b/>
+                <w:bCs/>
+                <w:sz w:val="11"/>
+                <w:szCs w:val="11"/>
+              </w:rPr>
+            </w:pPr>
+            <w:r>
+              <w:rPr>
+                <w:b/>
+                <w:bCs/>
+                <w:sz w:val="11"/>
+                <w:szCs w:val="11"/>
+              </w:rPr>
+              <w:t>Jasa</w:t>
+            </w:r>
+          </w:p>
+        </w:tc>
+        <w:tc>
+          <w:tcPr>
+            <w:tcW w:w="572" w:type="dxa"/>
+            <w:vMerge/>
+            <w:vAlign w:val="center"/>
+          </w:tcPr>
+          <w:p>
+            <w:pPr>
+              <w:tabs>
+                <w:tab w:val="left" w:pos="1699"/>
+              </w:tabs>
+              <w:jc w:val="center"/>
+              <w:rPr>
+                <w:b/>
+                <w:bCs/>
+                <w:sz w:val="11"/>
+                <w:szCs w:val="11"/>
+              </w:rPr>
+            </w:pPr>
+          </w:p>
+        </w:tc>
+        <w:tc>
+          <w:tcPr>
+            <w:tcW w:w="1153" w:type="dxa"/>
+            <w:vAlign w:val="center"/>
+          </w:tcPr>
+          <w:p>
+            <w:pPr>
+              <w:tabs>
+                <w:tab w:val="left" w:pos="1699"/>
+              </w:tabs>
+              <w:jc w:val="center"/>
+              <w:rPr>
+                <w:b/>
+                <w:bCs/>
+                <w:sz w:val="11"/>
+                <w:szCs w:val="11"/>
+              </w:rPr>
+            </w:pPr>
+            <w:r>
+              <w:rPr>
+                <w:b/>
+                <w:bCs/>
+                <w:sz w:val="11"/>
+                <w:szCs w:val="11"/>
+              </w:rPr>
+              <w:t>Material</w:t>
+            </w:r>
+          </w:p>
+        </w:tc>
+        <w:tc>
+          <w:tcPr>
+            <w:tcW w:w="1132" w:type="dxa"/>
+            <w:vAlign w:val="center"/>
+          </w:tcPr>
+          <w:p>
+            <w:pPr>
+              <w:tabs>
+                <w:tab w:val="left" w:pos="1699"/>
+              </w:tabs>
+              <w:jc w:val="center"/>
+              <w:rPr>
+                <w:b/>
+                <w:bCs/>
+                <w:sz w:val="11"/>
+                <w:szCs w:val="11"/>
+              </w:rPr>
+            </w:pPr>
+            <w:r>
+              <w:rPr>
+                <w:b/>
+                <w:bCs/>
+                <w:sz w:val="11"/>
+                <w:szCs w:val="11"/>
+              </w:rPr>
+              <w:t>Jasa</w:t>
+            </w:r>
+          </w:p>
+        </w:tc>
+      </w:tr>
+      <w:tr>
+        <w:tc>
+          <w:tcPr>
+            <w:tcW w:w="457" w:type="dxa"/>
+            <w:vAlign w:val="center"/>
+          </w:tcPr>
+          <w:p>
+            <w:pPr>
+              <w:tabs>
+                <w:tab w:val="left" w:pos="1699"/>
+              </w:tabs>
+              <w:jc w:val="center"/>
+              <w:rPr>
+                <w:sz w:val="11"/>
+                <w:szCs w:val="11"/>
+              </w:rPr>
+            </w:pPr>
+            <w:r>
+              <w:rPr>
+                <w:sz w:val="11"/>
+                <w:szCs w:val="11"/>
+              </w:rPr>
+              <w:t>${</w:t>
+            </w:r>
+            <w:proofErr w:type="spellStart"/>
+            <w:r>
+              <w:rPr>
+                <w:sz w:val="11"/>
+                <w:szCs w:val="11"/>
+              </w:rPr>
+              <w:t>no</w:t>
+            </w:r>
+            <w:proofErr w:type="spellEnd"/>
+            <w:r>
+              <w:rPr>
+                <w:sz w:val="11"/>
+                <w:szCs w:val="11"/>
+              </w:rPr>
+              <w:t>}</w:t>
+            </w:r>
+          </w:p>
+        </w:tc>
+        <w:tc>
+          <w:tcPr>
+            <w:tcW w:w="1381" w:type="dxa"/>
+            <w:vAlign w:val="center"/>
+          </w:tcPr>
+          <w:p>
+            <w:pPr>
+              <w:tabs>
+                <w:tab w:val="left" w:pos="1699"/>
+              </w:tabs>
+              <w:jc w:val="center"/>
+              <w:rPr>
+                <w:sz w:val="11"/>
+                <w:szCs w:val="11"/>
+              </w:rPr>
+            </w:pPr>
+            <w:r>
+              <w:rPr>
+                <w:sz w:val="11"/>
+                <w:szCs w:val="11"/>
+              </w:rPr>
+              <w:t>${</w:t>
+            </w:r>
+            <w:proofErr w:type="spellStart"/>
+            <w:r>
+              <w:rPr>
+                <w:sz w:val="11"/>
+                <w:szCs w:val="11"/>
+              </w:rPr>
+              <w:t>item_designator</w:t>
+            </w:r>
+            <w:proofErr w:type="spellEnd"/>
+            <w:r>
+              <w:rPr>
+                <w:sz w:val="11"/>
+                <w:szCs w:val="11"/>
+              </w:rPr>
+              <w:t>}</w:t>
+            </w:r>
+          </w:p>
+        </w:tc>
+        <w:tc>
+          <w:tcPr>
+            <w:tcW w:w="3260" w:type="dxa"/>
+            <w:vAlign w:val="center"/>
+          </w:tcPr>
+          <w:p>
+            <w:pPr>
+              <w:tabs>
+                <w:tab w:val="left" w:pos="1699"/>
+              </w:tabs>
+              <w:jc w:val="center"/>
+              <w:rPr>
+                <w:sz w:val="11"/>
+                <w:szCs w:val="11"/>
+              </w:rPr>
+            </w:pPr>
+            <w:r>
+              <w:rPr>
+                <w:sz w:val="11"/>
+                <w:szCs w:val="11"/>
+              </w:rPr>
+              <w:t>${</w:t>
+            </w:r>
+            <w:proofErr w:type="spellStart"/>
+            <w:r>
+              <w:rPr>
+                <w:sz w:val="11"/>
+                <w:szCs w:val="11"/>
+              </w:rPr>
+              <w:t>item_description</w:t>
+            </w:r>
+            <w:proofErr w:type="spellEnd"/>
+            <w:r>
+              <w:rPr>
+                <w:sz w:val="11"/>
+                <w:szCs w:val="11"/>
+              </w:rPr>
+              <w:t>}</w:t>
+            </w:r>
+          </w:p>
+        </w:tc>
+        <w:tc>
+          <w:tcPr>
+            <w:tcW w:w="634" w:type="dxa"/>
+            <w:vAlign w:val="center"/>
+          </w:tcPr>
+          <w:p>
+            <w:pPr>
+              <w:tabs>
+                <w:tab w:val="left" w:pos="1699"/>
+              </w:tabs>
+              <w:jc w:val="center"/>
+              <w:rPr>
+                <w:sz w:val="11"/>
+                <w:szCs w:val="11"/>
+              </w:rPr>
+            </w:pPr>
+            <w:r>
+              <w:rPr>
+                <w:sz w:val="11"/>
+                <w:szCs w:val="11"/>
+              </w:rPr>
+              <w:t>${unit}</w:t>
+            </w:r>
+          </w:p>
+        </w:tc>
+        <w:tc>
+          <w:tcPr>
+            <w:tcW w:w="993" w:type="dxa"/>
+            <w:vAlign w:val="center"/>
+          </w:tcPr>
+          <w:p>
+            <w:pPr>
+              <w:tabs>
+                <w:tab w:val="left" w:pos="1699"/>
+              </w:tabs>
+              <w:jc w:val="right"/>
+              <w:rPr>
+                <w:sz w:val="11"/>
+                <w:szCs w:val="11"/>
+              </w:rPr>
+            </w:pPr>
+            <w:r>
+              <w:rPr>
+                <w:sz w:val="11"/>
+                <w:szCs w:val="11"/>
+              </w:rPr>
+              <w:t>${</w:t>
+            </w:r>
+            <w:proofErr w:type="spellStart"/>
+            <w:r>
+              <w:rPr>
+                <w:sz w:val="11"/>
+                <w:szCs w:val="11"/>
+              </w:rPr>
+              <w:t>material_price</w:t>
+            </w:r>
+            <w:proofErr w:type="spellEnd"/>
+            <w:r>
+              <w:rPr>
+                <w:sz w:val="11"/>
+                <w:szCs w:val="11"/>
+              </w:rPr>
+              <w:t>}</w:t>
+            </w:r>
+          </w:p>
+        </w:tc>
+        <w:tc>
+          <w:tcPr>
+            <w:tcW w:w="931" w:type="dxa"/>
+            <w:vAlign w:val="center"/>
+          </w:tcPr>
+          <w:p>
+            <w:pPr>
+              <w:tabs>
+                <w:tab w:val="left" w:pos="1699"/>
+              </w:tabs>
+              <w:jc w:val="right"/>
+              <w:rPr>
+                <w:sz w:val="11"/>
+                <w:szCs w:val="11"/>
+              </w:rPr>
+            </w:pPr>
+            <w:r>
+              <w:rPr>
+                <w:sz w:val="11"/>
+                <w:szCs w:val="11"/>
+              </w:rPr>
+              <w:t>${</w:t>
+            </w:r>
+            <w:proofErr w:type="spellStart"/>
+            <w:r>
+              <w:rPr>
+                <w:sz w:val="11"/>
+                <w:szCs w:val="11"/>
+              </w:rPr>
+              <w:t>service_price</w:t>
+            </w:r>
+            <w:proofErr w:type="spellEnd"/>
+            <w:r>
+              <w:rPr>
+                <w:sz w:val="11"/>
+                <w:szCs w:val="11"/>
+              </w:rPr>
+              <w:t>}</w:t>
+            </w:r>
+          </w:p>
+        </w:tc>
+        <w:tc>
+          <w:tcPr>
+            <w:tcW w:w="572" w:type="dxa"/>
+            <w:vAlign w:val="center"/>
+          </w:tcPr>
+          <w:p>
+            <w:pPr>
+              <w:tabs>
+                <w:tab w:val="left" w:pos="1699"/>
+              </w:tabs>
+              <w:jc w:val="center"/>
+              <w:rPr>
+                <w:sz w:val="11"/>
+                <w:szCs w:val="11"/>
+              </w:rPr>
+            </w:pPr>
+            <w:r>
+              <w:rPr>
+                <w:sz w:val="11"/>
+                <w:szCs w:val="11"/>
+              </w:rPr>
+              <w:t>${</w:t>
+            </w:r>
+            <w:proofErr w:type="spellStart"/>
+            <w:r>
+              <w:rPr>
+                <w:sz w:val="11"/>
+                <w:szCs w:val="11"/>
+              </w:rPr>
+              <w:t>qty</w:t>
+            </w:r>
+            <w:proofErr w:type="spellEnd"/>
+            <w:r>
+              <w:rPr>
+                <w:sz w:val="11"/>
+                <w:szCs w:val="11"/>
+              </w:rPr>
+              <w:t>}</w:t>
+            </w:r>
+          </w:p>
+        </w:tc>
+        <w:tc>
+          <w:tcPr>
+            <w:tcW w:w="1153" w:type="dxa"/>
+            <w:vAlign w:val="center"/>
+          </w:tcPr>
+          <w:p>
+            <w:pPr>
+              <w:tabs>
+                <w:tab w:val="left" w:pos="1699"/>
+              </w:tabs>
+              <w:jc w:val="right"/>
+              <w:rPr>
+                <w:sz w:val="11"/>
+                <w:szCs w:val="11"/>
+              </w:rPr>
+            </w:pPr>
+            <w:r>
+              <w:rPr>
+                <w:sz w:val="11"/>
+                <w:szCs w:val="11"/>
+              </w:rPr>
+              <w:t>${</w:t>
+            </w:r>
+            <w:proofErr w:type="spellStart"/>
+            <w:r>
+              <w:rPr>
+                <w:sz w:val="11"/>
+                <w:szCs w:val="11"/>
+              </w:rPr>
+              <w:t>ttl_price_material</w:t>
+            </w:r>
+            <w:proofErr w:type="spellEnd"/>
+            <w:r>
+              <w:rPr>
+                <w:sz w:val="11"/>
+                <w:szCs w:val="11"/>
+              </w:rPr>
+              <w:t>}</w:t>
+            </w:r>
+          </w:p>
+        </w:tc>
+        <w:tc>
+          <w:tcPr>
+            <w:tcW w:w="1132" w:type="dxa"/>
+            <w:vAlign w:val="center"/>
+          </w:tcPr>
+          <w:p>
+            <w:pPr>
+              <w:tabs>
+                <w:tab w:val="left" w:pos="1699"/>
+              </w:tabs>
+              <w:jc w:val="right"/>
+              <w:rPr>
+                <w:sz w:val="11"/>
+                <w:szCs w:val="11"/>
+              </w:rPr>
+            </w:pPr>
+            <w:r>
+              <w:rPr>
+                <w:sz w:val="11"/>
+                <w:szCs w:val="11"/>
+              </w:rPr>
+              <w:t>${</w:t>
+            </w:r>
+            <w:proofErr w:type="spellStart"/>
+            <w:r>
+              <w:rPr>
+                <w:sz w:val="11"/>
+                <w:szCs w:val="11"/>
+              </w:rPr>
+              <w:t>ttl_price_service</w:t>
+            </w:r>
+            <w:proofErr w:type="spellEnd"/>
+            <w:r>
+              <w:rPr>
+                <w:sz w:val="11"/>
+                <w:szCs w:val="11"/>
+              </w:rPr>
+              <w:t>}</w:t>
+            </w:r>
+          </w:p>
+        </w:tc>
+      </w:tr>
+    </w:tbl>
+    <w:p>
+      <w:pPr>
+        <w:tabs>
+          <w:tab w:val="left" w:pos="1699"/>
+        </w:tabs>
+      </w:pPr>
+    </w:p>
+    <w:p>
+      <w:pPr>
+        <w:pStyle w:val="BodyText"/>
+        <w:rPr>
+          <w:sz w:val="20"/>
+        </w:rPr>
+      </w:pPr>
+    </w:p>
+    <w:p>
+      <w:pPr>
+        <w:pStyle w:val="BodyText"/>
+        <w:rPr>
+          <w:sz w:val="20"/>
+        </w:rPr>
+      </w:pPr>
+    </w:p>
+    <w:p>
+      <w:pPr>
+        <w:pStyle w:val="BodyText"/>
+        <w:rPr>
+          <w:sz w:val="20"/>
+        </w:rPr>
+      </w:pPr>
+    </w:p>
+    <w:p>
+      <w:pPr>
+        <w:pStyle w:val="BodyText"/>
+        <w:rPr>
+          <w:sz w:val="20"/>
+        </w:rPr>
+      </w:pPr>
+    </w:p>
+    <w:p>
+      <w:pPr>
+        <w:pStyle w:val="BodyText"/>
+        <w:rPr>
+          <w:sz w:val="20"/>
+        </w:rPr>
+      </w:pPr>
+    </w:p>
+    <w:p>
+      <w:pPr>
+        <w:pStyle w:val="BodyText"/>
+        <w:rPr>
+          <w:sz w:val="20"/>
+        </w:rPr>
+      </w:pPr>
+    </w:p>
+    <w:p>
+      <w:pPr>
+        <w:pStyle w:val="BodyText"/>
+        <w:rPr>
+          <w:sz w:val="20"/>
+        </w:rPr>
+      </w:pPr>
+    </w:p>
+    <w:p>
+      <w:pPr>
+        <w:pStyle w:val="BodyText"/>
+        <w:rPr>
+          <w:sz w:val="20"/>
+        </w:rPr>
+      </w:pPr>
+    </w:p>
+    <w:p>
+      <w:pPr>
+        <w:pStyle w:val="BodyText"/>
+        <w:rPr>
+          <w:sz w:val="20"/>
+        </w:rPr>
+      </w:pPr>
+    </w:p>
+    <w:p>
+      <w:pPr>
+        <w:pStyle w:val="BodyText"/>
+        <w:rPr>
+          <w:sz w:val="20"/>
+        </w:rPr>
+      </w:pPr>
+    </w:p>
+    <w:p>
+      <w:pPr>
+        <w:pStyle w:val="BodyText"/>
+        <w:rPr>
+          <w:sz w:val="20"/>
+        </w:rPr>
+      </w:pPr>
+    </w:p>
+    <w:p>
+      <w:pPr>
+        <w:pStyle w:val="BodyText"/>
+        <w:rPr>
+          <w:sz w:val="20"/>
+        </w:rPr>
+      </w:pPr>
+    </w:p>
+    <w:p>
+      <w:pPr>
+        <w:pStyle w:val="BodyText"/>
+        <w:rPr>
+          <w:sz w:val="20"/>
+        </w:rPr>
+      </w:pPr>
+    </w:p>
+    <w:p>
+      <w:pPr>
+        <w:pStyle w:val="BodyText"/>
+        <w:rPr>
+          <w:sz w:val="20"/>
+        </w:rPr>
+      </w:pPr>
+    </w:p>
+    <w:p>
+      <w:pPr>
+        <w:pStyle w:val="BodyText"/>
+        <w:rPr>
+          <w:sz w:val="20"/>
+        </w:rPr>
+      </w:pPr>
+    </w:p>
+    <w:p>
+      <w:pPr>
+        <w:pStyle w:val="BodyText"/>
+        <w:rPr>
+          <w:sz w:val="20"/>
+        </w:rPr>
+      </w:pPr>
+    </w:p>
+    <w:p>
+      <w:pPr>
+        <w:pStyle w:val="BodyText"/>
+        <w:rPr>
+          <w:sz w:val="20"/>
+        </w:rPr>
+      </w:pPr>
+    </w:p>
     <w:p>
       <w:pPr>
         <w:pStyle w:val="BodyText"/>
@@ -1537,33 +2705,6 @@
           <w:sz w:val="20"/>
         </w:rPr>
       </w:pPr>
-    </w:p>
-    <w:p>
-      <w:pPr>
-        <w:pStyle w:val="BodyText"/>
-        <w:jc w:val="center"/>
-        <w:rPr>
-          <w:sz w:val="20"/>
-        </w:rPr>
-        <w:sectPr>
-          <w:type w:val="continuous"/>
-          <w:pgSz w:w="11940" w:h="16860"/>
-          <w:pgMar w:top="260" w:right="425" w:bottom="280" w:left="992" w:header="720" w:footer="720" w:gutter="0"/>
-          <w:cols w:space="720"/>
-        </w:sectPr>
-      </w:pPr>
-      <w:r>
-        <w:rPr>
-          <w:sz w:val="20"/>
-        </w:rPr>
-        <w:t>$</w:t>
-      </w:r>
-      <w:r>
-        <w:rPr>
-          <w:sz w:val="20"/>
-        </w:rPr>
-        <w:t>{photo_boq_material}</w:t>
-      </w:r>
     </w:p>
     <w:p>
       <w:pPr>
@@ -1625,9 +2766,11 @@
         </w:rPr>
         <w:t xml:space="preserve"> </w:t>
       </w:r>
+      <w:proofErr w:type="spellStart"/>
       <w:r>
         <w:t>ay</w:t>
       </w:r>
+      <w:proofErr w:type="spellEnd"/>
       <w:r>
         <w:rPr>
           <w:spacing w:val="-16"/>
@@ -1826,9 +2969,11 @@
                               <w:spacing w:before="67"/>
                               <w:ind w:left="144"/>
                             </w:pPr>
+                            <w:proofErr w:type="spellStart"/>
                             <w:r>
                               <w:t>Note</w:t>
                             </w:r>
+                            <w:proofErr w:type="spellEnd"/>
                             <w:r>
                               <w:rPr>
                                 <w:spacing w:val="-12"/>
@@ -1996,7 +3141,15 @@
         <w:t>$</w:t>
       </w:r>
       <w:r>
-        <w:t>{photo_site_to_site}</w:t>
+        <w:t>{</w:t>
+      </w:r>
+      <w:proofErr w:type="spellStart"/>
+      <w:r>
+        <w:t>photo_site_to_site</w:t>
+      </w:r>
+      <w:proofErr w:type="spellEnd"/>
+      <w:r>
+        <w:t>}</w:t>
       </w:r>
       <w:r>
         <w:br/>
@@ -2108,9 +3261,11 @@
         </w:rPr>
         <w:t xml:space="preserve"> </w:t>
       </w:r>
+      <w:proofErr w:type="spellStart"/>
       <w:r>
         <w:t>Point</w:t>
       </w:r>
+      <w:proofErr w:type="spellEnd"/>
       <w:r>
         <w:rPr>
           <w:spacing w:val="-10"/>
@@ -2185,7 +3340,15 @@
         <w:t xml:space="preserve"> </w:t>
       </w:r>
       <w:r>
-        <w:t>sepakat untuk menunjuk PT Telkom Akses untuk melakukan perbaikan jaringan akses sebagai mitra kerja sama dengan detail rincian pekerjaan terlampir.</w:t>
+        <w:t xml:space="preserve">sepakat untuk menunjuk PT Telkom Akses untuk melakukan perbaikan jaringan akses sebagai mitra kerja sama dengan detail </w:t>
+      </w:r>
+      <w:proofErr w:type="spellStart"/>
+      <w:r>
+        <w:t>rincian</w:t>
+      </w:r>
+      <w:proofErr w:type="spellEnd"/>
+      <w:r>
+        <w:t xml:space="preserve"> pekerjaan terlampir.</w:t>
       </w:r>
     </w:p>
     <w:p>
@@ -2208,9 +3371,11 @@
         </w:rPr>
         <w:t xml:space="preserve"> </w:t>
       </w:r>
+      <w:proofErr w:type="spellStart"/>
       <w:r>
         <w:t>MoM</w:t>
       </w:r>
+      <w:proofErr w:type="spellEnd"/>
       <w:r>
         <w:rPr>
           <w:spacing w:val="-8"/>
@@ -2441,9 +3606,11 @@
         <w:ind w:left="1118" w:right="5"/>
         <w:jc w:val="center"/>
       </w:pPr>
+      <w:proofErr w:type="spellStart"/>
       <w:r>
         <w:t>Oficcer</w:t>
       </w:r>
+      <w:proofErr w:type="spellEnd"/>
       <w:r>
         <w:rPr>
           <w:spacing w:val="-8"/>
@@ -2818,12 +3985,21 @@
         </w:rPr>
         <w:t xml:space="preserve"> </w:t>
       </w:r>
+      <w:proofErr w:type="spellStart"/>
       <w:r>
         <w:rPr>
           <w:b/>
           <w:spacing w:val="-2"/>
         </w:rPr>
-        <w:t>Survey:</w:t>
+        <w:t>Survey</w:t>
+      </w:r>
+      <w:proofErr w:type="spellEnd"/>
+      <w:r>
+        <w:rPr>
+          <w:b/>
+          <w:spacing w:val="-2"/>
+        </w:rPr>
+        <w:t>:</w:t>
       </w:r>
     </w:p>
     <w:p>
@@ -2923,7 +4099,21 @@
                               <w:rPr>
                                 <w:lang w:val="en-US"/>
                               </w:rPr>
-                              <w:t>{photo_titik_putus}</w:t>
+                              <w:t>{</w:t>
+                            </w:r>
+                            <w:proofErr w:type="spellStart"/>
+                            <w:r>
+                              <w:rPr>
+                                <w:lang w:val="en-US"/>
+                              </w:rPr>
+                              <w:t>photo_titik_putus</w:t>
+                            </w:r>
+                            <w:proofErr w:type="spellEnd"/>
+                            <w:r>
+                              <w:rPr>
+                                <w:lang w:val="en-US"/>
+                              </w:rPr>
+                              <w:t>}</w:t>
                             </w:r>
                           </w:p>
                         </w:txbxContent>
@@ -2968,7 +4158,21 @@
                         <w:rPr>
                           <w:lang w:val="en-US"/>
                         </w:rPr>
-                        <w:t>{photo_titik_putus}</w:t>
+                        <w:t>{</w:t>
+                      </w:r>
+                      <w:proofErr w:type="spellStart"/>
+                      <w:r>
+                        <w:rPr>
+                          <w:lang w:val="en-US"/>
+                        </w:rPr>
+                        <w:t>photo_titik_putus</w:t>
+                      </w:r>
+                      <w:proofErr w:type="spellEnd"/>
+                      <w:r>
+                        <w:rPr>
+                          <w:lang w:val="en-US"/>
+                        </w:rPr>
+                        <w:t>}</w:t>
                       </w:r>
                     </w:p>
                   </w:txbxContent>
@@ -3040,7 +4244,21 @@
                               <w:rPr>
                                 <w:lang w:val="en-US"/>
                               </w:rPr>
-                              <w:t>{photo_otdr}</w:t>
+                              <w:t>{</w:t>
+                            </w:r>
+                            <w:proofErr w:type="spellStart"/>
+                            <w:r>
+                              <w:rPr>
+                                <w:lang w:val="en-US"/>
+                              </w:rPr>
+                              <w:t>photo_otdr</w:t>
+                            </w:r>
+                            <w:proofErr w:type="spellEnd"/>
+                            <w:r>
+                              <w:rPr>
+                                <w:lang w:val="en-US"/>
+                              </w:rPr>
+                              <w:t>}</w:t>
                             </w:r>
                           </w:p>
                         </w:txbxContent>
@@ -3085,7 +4303,21 @@
                         <w:rPr>
                           <w:lang w:val="en-US"/>
                         </w:rPr>
-                        <w:t>{photo_otdr}</w:t>
+                        <w:t>{</w:t>
+                      </w:r>
+                      <w:proofErr w:type="spellStart"/>
+                      <w:r>
+                        <w:rPr>
+                          <w:lang w:val="en-US"/>
+                        </w:rPr>
+                        <w:t>photo_otdr</w:t>
+                      </w:r>
+                      <w:proofErr w:type="spellEnd"/>
+                      <w:r>
+                        <w:rPr>
+                          <w:lang w:val="en-US"/>
+                        </w:rPr>
+                        <w:t>}</w:t>
                       </w:r>
                     </w:p>
                   </w:txbxContent>
@@ -3904,6 +5136,22 @@
       <w:ind w:left="47"/>
     </w:pPr>
   </w:style>
+  <w:style w:type="table" w:styleId="TableGrid">
+    <w:name w:val="Table Grid"/>
+    <w:basedOn w:val="TableNormal"/>
+    <w:uiPriority w:val="39"/>
+    <w:rsid w:val="004A0713"/>
+    <w:tblPr>
+      <w:tblBorders>
+        <w:top w:val="single" w:sz="4" w:space="0" w:color="auto"/>
+        <w:left w:val="single" w:sz="4" w:space="0" w:color="auto"/>
+        <w:bottom w:val="single" w:sz="4" w:space="0" w:color="auto"/>
+        <w:right w:val="single" w:sz="4" w:space="0" w:color="auto"/>
+        <w:insideH w:val="single" w:sz="4" w:space="0" w:color="auto"/>
+        <w:insideV w:val="single" w:sz="4" w:space="0" w:color="auto"/>
+      </w:tblBorders>
+    </w:tblPr>
+  </w:style>
 </w:styles>
 </file>
 

</xml_diff>